<commit_message>
Update installation and usage guides
</commit_message>
<xml_diff>
--- a/Installation_Windows.docx
+++ b/Installation_Windows.docx
@@ -551,7 +551,16 @@
           <w:szCs w:val="22"/>
           <w:lang w:val="en-US"/>
         </w:rPr>
-        <w:t>.\launch.ps1 -Port 8080</w:t>
+        <w:t xml:space="preserve">.\launch.ps1 -Port </w:t>
+      </w:r>
+      <w:r>
+        <w:rPr>
+          <w:rFonts w:ascii="Consolas" w:hAnsi="Consolas"/>
+          <w:sz w:val="22"/>
+          <w:szCs w:val="22"/>
+          <w:lang w:val="en-US"/>
+        </w:rPr>
+        <w:t>[Port number]</w:t>
       </w:r>
     </w:p>
     <w:p>
@@ -601,6 +610,19 @@
             </a:graphic>
           </wp:inline>
         </w:drawing>
+      </w:r>
+    </w:p>
+    <w:p>
+      <w:pPr>
+        <w:rPr>
+          <w:lang w:val="en-US"/>
+        </w:rPr>
+      </w:pPr>
+      <w:r>
+        <w:rPr>
+          <w:lang w:val="en-US"/>
+        </w:rPr>
+        <w:t>Replace [Port Number] above with any available port number on the host machine.</w:t>
       </w:r>
     </w:p>
     <w:p>

</xml_diff>